<commit_message>
Lab 4 encryption implemented
</commit_message>
<xml_diff>
--- a/KMZI_Lab3/Отчет.docx
+++ b/KMZI_Lab3/Отчет.docx
@@ -655,19 +655,7 @@
         <w:rPr>
           <w:lang w:val="ru-RU"/>
         </w:rPr>
-        <w:t>Рисунок 1.</w:t>
-      </w:r>
-      <w:r>
-        <w:rPr>
-          <w:lang w:val="ru-RU"/>
-        </w:rPr>
-        <w:t>2</w:t>
-      </w:r>
-      <w:r>
-        <w:rPr>
-          <w:lang w:val="ru-RU"/>
-        </w:rPr>
-        <w:t xml:space="preserve"> – </w:t>
+        <w:t xml:space="preserve">Рисунок 1.2 – </w:t>
       </w:r>
       <w:r>
         <w:rPr>
@@ -1002,25 +990,7 @@
         <w:rPr>
           <w:lang w:val="ru-RU"/>
         </w:rPr>
-        <w:t xml:space="preserve">Рисунок </w:t>
-      </w:r>
-      <w:r>
-        <w:rPr>
-          <w:lang w:val="ru-RU"/>
-        </w:rPr>
-        <w:t>2.</w:t>
-      </w:r>
-      <w:r>
-        <w:rPr>
-          <w:lang w:val="ru-RU"/>
-        </w:rPr>
-        <w:t xml:space="preserve">1 – </w:t>
-      </w:r>
-      <w:r>
-        <w:rPr>
-          <w:lang w:val="ru-RU"/>
-        </w:rPr>
-        <w:t>функция поиска простых чисел</w:t>
+        <w:t>Рисунок 2.1 – функция поиска простых чисел</w:t>
       </w:r>
     </w:p>
     <w:p>
@@ -1278,43 +1248,7 @@
         <w:rPr>
           <w:lang w:val="ru-RU"/>
         </w:rPr>
-        <w:t>Рисунок 2.</w:t>
-      </w:r>
-      <w:r>
-        <w:rPr>
-          <w:lang w:val="ru-RU"/>
-        </w:rPr>
-        <w:t>2</w:t>
-      </w:r>
-      <w:r>
-        <w:rPr>
-          <w:lang w:val="ru-RU"/>
-        </w:rPr>
-        <w:t xml:space="preserve"> – </w:t>
-      </w:r>
-      <w:r>
-        <w:rPr>
-          <w:lang w:val="ru-RU"/>
-        </w:rPr>
-        <w:t xml:space="preserve">вывод </w:t>
-      </w:r>
-      <w:r>
-        <w:rPr>
-          <w:lang w:val="ru-RU"/>
-        </w:rPr>
-        <w:t>функци</w:t>
-      </w:r>
-      <w:r>
-        <w:rPr>
-          <w:lang w:val="ru-RU"/>
-        </w:rPr>
-        <w:t>и</w:t>
-      </w:r>
-      <w:r>
-        <w:rPr>
-          <w:lang w:val="ru-RU"/>
-        </w:rPr>
-        <w:t xml:space="preserve"> поиска простых чисел</w:t>
+        <w:t>Рисунок 2.2 – вывод функции поиска простых чисел</w:t>
       </w:r>
     </w:p>
     <w:p>
@@ -1452,31 +1386,7 @@
         <w:rPr>
           <w:lang w:val="ru-RU"/>
         </w:rPr>
-        <w:t>Рисунок 2.</w:t>
-      </w:r>
-      <w:r>
-        <w:rPr>
-          <w:lang w:val="ru-RU"/>
-        </w:rPr>
-        <w:t>3</w:t>
-      </w:r>
-      <w:r>
-        <w:rPr>
-          <w:lang w:val="ru-RU"/>
-        </w:rPr>
-        <w:t xml:space="preserve"> –</w:t>
-      </w:r>
-      <w:r>
-        <w:rPr>
-          <w:lang w:val="ru-RU"/>
-        </w:rPr>
-        <w:t xml:space="preserve"> решето Эратосфена </w:t>
-      </w:r>
-      <w:r>
-        <w:rPr>
-          <w:lang w:val="ru-RU"/>
-        </w:rPr>
-        <w:t xml:space="preserve">в диапазоне </w:t>
+        <w:t xml:space="preserve">Рисунок 2.3 – решето Эратосфена в диапазоне </w:t>
       </w:r>
       <w:r>
         <w:rPr>
@@ -1550,7 +1460,19 @@
         <w:rPr>
           <w:lang w:val="ru-RU"/>
         </w:rPr>
-        <w:t>, равное 88. Решето изображено на рисунке 2.4.</w:t>
+        <w:t>, равное 88</w:t>
+      </w:r>
+      <w:r>
+        <w:rPr>
+          <w:lang w:val="ru-RU"/>
+        </w:rPr>
+        <w:t xml:space="preserve">, что отражено </w:t>
+      </w:r>
+      <w:r>
+        <w:rPr>
+          <w:lang w:val="ru-RU"/>
+        </w:rPr>
+        <w:t>на рисунке 2.4.</w:t>
       </w:r>
     </w:p>
     <w:p>
@@ -1614,7 +1536,7 @@
         <w:ind w:firstLine="0"/>
         <w:jc w:val="center"/>
         <w:rPr>
-          <w:lang w:val="en-US"/>
+          <w:lang w:val="ru-RU"/>
         </w:rPr>
       </w:pPr>
       <w:r>
@@ -1667,26 +1589,8 @@
         </w:rPr>
         <w:t>]</w:t>
       </w:r>
-    </w:p>
-    <w:p>
-      <w:pPr>
-        <w:spacing w:before="280" w:after="280"/>
-        <w:rPr>
-          <w:lang w:val="en-US"/>
-        </w:rPr>
-      </w:pPr>
       <w:bookmarkStart w:id="0" w:name="_GoBack"/>
       <w:bookmarkEnd w:id="0"/>
-    </w:p>
-    <w:p>
-      <w:pPr>
-        <w:spacing w:after="0"/>
-        <w:ind w:firstLine="0"/>
-        <w:jc w:val="center"/>
-        <w:rPr>
-          <w:lang w:val="ru-RU"/>
-        </w:rPr>
-      </w:pPr>
     </w:p>
     <w:sectPr>
       <w:footerReference w:type="default" r:id="rId14"/>
@@ -7449,7 +7353,7 @@
 </file>
 
 <file path=customXml/itemProps1.xml><?xml version="1.0" encoding="utf-8"?>
-<ds:datastoreItem xmlns:ds="http://schemas.openxmlformats.org/officeDocument/2006/customXml" ds:itemID="{F08E9FEA-07AC-4069-A97C-62EBD6393ECE}">
+<ds:datastoreItem xmlns:ds="http://schemas.openxmlformats.org/officeDocument/2006/customXml" ds:itemID="{73154149-1BBF-44E0-B1E5-092C26AE1885}">
   <ds:schemaRefs>
     <ds:schemaRef ds:uri="http://schemas.openxmlformats.org/officeDocument/2006/bibliography"/>
   </ds:schemaRefs>

</xml_diff>